<commit_message>
Added project structure description
</commit_message>
<xml_diff>
--- a/docs/Destroy Around Me Project Document.docx
+++ b/docs/Destroy Around Me Project Document.docx
@@ -51,8 +51,6 @@
       <w:r>
         <w:t>Game Design</w:t>
       </w:r>
-      <w:bookmarkStart w:id="0" w:name="_GoBack"/>
-      <w:bookmarkEnd w:id="0"/>
     </w:p>
     <w:p>
       <w:r>
@@ -162,32 +160,22 @@
         <w:pStyle w:val="Caption"/>
         <w:jc w:val="center"/>
       </w:pPr>
-      <w:bookmarkStart w:id="1" w:name="_Ref386886989"/>
+      <w:bookmarkStart w:id="0" w:name="_Ref386886989"/>
       <w:r>
         <w:t xml:space="preserve">Figure </w:t>
       </w:r>
-      <w:r>
-        <w:fldChar w:fldCharType="begin"/>
-      </w:r>
-      <w:r>
-        <w:instrText xml:space="preserve"> SEQ Figure \* ARABIC </w:instrText>
-      </w:r>
-      <w:r>
-        <w:fldChar w:fldCharType="separate"/>
-      </w:r>
-      <w:r>
-        <w:rPr>
-          <w:noProof/>
-        </w:rPr>
-        <w:t>1</w:t>
-      </w:r>
-      <w:r>
-        <w:fldChar w:fldCharType="end"/>
-      </w:r>
+      <w:fldSimple w:instr=" SEQ Figure \* ARABIC ">
+        <w:r>
+          <w:rPr>
+            <w:noProof/>
+          </w:rPr>
+          <w:t>1</w:t>
+        </w:r>
+      </w:fldSimple>
       <w:r>
         <w:t>: Class diagram</w:t>
       </w:r>
-      <w:bookmarkEnd w:id="1"/>
+      <w:bookmarkEnd w:id="0"/>
     </w:p>
     <w:p>
       <w:r>
@@ -210,7 +198,7 @@
           <w:i/>
           <w:iCs/>
         </w:rPr>
-        <w:instrText xml:space="preserve"> REF _Ref386886989 \h </w:instrText>
+        <w:instrText xml:space="preserve"> REF _Ref386886989 \h  \* MERGEFORMAT </w:instrText>
       </w:r>
       <w:r>
         <w:rPr>
@@ -219,15 +207,6 @@
           <w:i/>
           <w:iCs/>
         </w:rPr>
-      </w:r>
-      <w:r>
-        <w:rPr>
-          <w:b/>
-          <w:bCs/>
-          <w:i/>
-          <w:iCs/>
-        </w:rPr>
-        <w:instrText xml:space="preserve"> \* MERGEFORMAT </w:instrText>
       </w:r>
       <w:r>
         <w:rPr>
@@ -653,13 +632,7 @@
             </w:r>
             <w:proofErr w:type="spellEnd"/>
             <w:r>
-              <w:t xml:space="preserve"> feature/</w:t>
-            </w:r>
-            <w:r>
-              <w:t>descriptor</w:t>
-            </w:r>
-            <w:r>
-              <w:t xml:space="preserve"> matcher. Currently using </w:t>
+              <w:t xml:space="preserve"> feature/descriptor matcher. Currently using </w:t>
             </w:r>
             <w:proofErr w:type="spellStart"/>
             <w:r>
@@ -832,6 +805,217 @@
         </w:drawing>
       </w:r>
     </w:p>
+    <w:p>
+      <w:pPr>
+        <w:pStyle w:val="Heading3"/>
+      </w:pPr>
+      <w:r>
+        <w:t>Project Structure</w:t>
+      </w:r>
+    </w:p>
+    <w:p>
+      <w:r>
+        <w:t>The project is built for multi-platforms and thus have a slightly irregular structure:</w:t>
+      </w:r>
+    </w:p>
+    <w:tbl>
+      <w:tblPr>
+        <w:tblStyle w:val="TableGrid"/>
+        <w:tblW w:w="0" w:type="auto"/>
+        <w:tblLook w:val="04A0" w:firstRow="1" w:lastRow="0" w:firstColumn="1" w:lastColumn="0" w:noHBand="0" w:noVBand="1"/>
+      </w:tblPr>
+      <w:tblGrid>
+        <w:gridCol w:w="2515"/>
+        <w:gridCol w:w="5781"/>
+      </w:tblGrid>
+      <w:tr>
+        <w:tc>
+          <w:tcPr>
+            <w:tcW w:w="2515" w:type="dxa"/>
+          </w:tcPr>
+          <w:p>
+            <w:pPr>
+              <w:spacing w:before="0" w:after="0"/>
+            </w:pPr>
+            <w:r>
+              <w:t>Global Project</w:t>
+            </w:r>
+          </w:p>
+        </w:tc>
+        <w:tc>
+          <w:tcPr>
+            <w:tcW w:w="5781" w:type="dxa"/>
+          </w:tcPr>
+          <w:p>
+            <w:pPr>
+              <w:spacing w:before="0" w:after="0"/>
+            </w:pPr>
+          </w:p>
+        </w:tc>
+      </w:tr>
+      <w:tr>
+        <w:tc>
+          <w:tcPr>
+            <w:tcW w:w="2515" w:type="dxa"/>
+          </w:tcPr>
+          <w:p>
+            <w:pPr>
+              <w:spacing w:before="0" w:after="0"/>
+              <w:ind w:left="288"/>
+            </w:pPr>
+            <w:r>
+              <w:t>Box2D</w:t>
+            </w:r>
+          </w:p>
+        </w:tc>
+        <w:tc>
+          <w:tcPr>
+            <w:tcW w:w="5781" w:type="dxa"/>
+          </w:tcPr>
+          <w:p>
+            <w:pPr>
+              <w:spacing w:before="0" w:after="0"/>
+            </w:pPr>
+            <w:r>
+              <w:t>Box 2D physical engine / simulation</w:t>
+            </w:r>
+            <w:r>
+              <w:t xml:space="preserve"> related code.</w:t>
+            </w:r>
+            <w:bookmarkStart w:id="1" w:name="_GoBack"/>
+            <w:bookmarkEnd w:id="1"/>
+          </w:p>
+        </w:tc>
+      </w:tr>
+      <w:tr>
+        <w:tc>
+          <w:tcPr>
+            <w:tcW w:w="2515" w:type="dxa"/>
+          </w:tcPr>
+          <w:p>
+            <w:pPr>
+              <w:spacing w:before="0" w:after="0"/>
+              <w:ind w:left="288"/>
+            </w:pPr>
+            <w:r>
+              <w:lastRenderedPageBreak/>
+              <w:t>Core</w:t>
+            </w:r>
+          </w:p>
+        </w:tc>
+        <w:tc>
+          <w:tcPr>
+            <w:tcW w:w="5781" w:type="dxa"/>
+          </w:tcPr>
+          <w:p>
+            <w:pPr>
+              <w:spacing w:before="0" w:after="0"/>
+            </w:pPr>
+            <w:r>
+              <w:t>Core classes (described above) written in C++</w:t>
+            </w:r>
+          </w:p>
+        </w:tc>
+      </w:tr>
+      <w:tr>
+        <w:tc>
+          <w:tcPr>
+            <w:tcW w:w="2515" w:type="dxa"/>
+          </w:tcPr>
+          <w:p>
+            <w:pPr>
+              <w:spacing w:before="0" w:after="0"/>
+              <w:ind w:left="288"/>
+            </w:pPr>
+            <w:r>
+              <w:t>iOS</w:t>
+            </w:r>
+          </w:p>
+        </w:tc>
+        <w:tc>
+          <w:tcPr>
+            <w:tcW w:w="5781" w:type="dxa"/>
+          </w:tcPr>
+          <w:p>
+            <w:pPr>
+              <w:spacing w:before="0" w:after="0"/>
+            </w:pPr>
+            <w:proofErr w:type="gramStart"/>
+            <w:r>
+              <w:t>iOS</w:t>
+            </w:r>
+            <w:proofErr w:type="gramEnd"/>
+            <w:r>
+              <w:t xml:space="preserve"> project. Uses the core classes and iOS specific (e.g. controller, main, game mechanics) code artifacts to facilitate an iOS program</w:t>
+            </w:r>
+          </w:p>
+        </w:tc>
+      </w:tr>
+      <w:tr>
+        <w:tc>
+          <w:tcPr>
+            <w:tcW w:w="2515" w:type="dxa"/>
+          </w:tcPr>
+          <w:p>
+            <w:pPr>
+              <w:spacing w:before="0" w:after="0"/>
+              <w:ind w:left="288"/>
+            </w:pPr>
+            <w:r>
+              <w:t>Poly2Tri</w:t>
+            </w:r>
+          </w:p>
+        </w:tc>
+        <w:tc>
+          <w:tcPr>
+            <w:tcW w:w="5781" w:type="dxa"/>
+          </w:tcPr>
+          <w:p>
+            <w:pPr>
+              <w:spacing w:before="0" w:after="0"/>
+            </w:pPr>
+            <w:r>
+              <w:t>Not used</w:t>
+            </w:r>
+          </w:p>
+        </w:tc>
+      </w:tr>
+      <w:tr>
+        <w:tc>
+          <w:tcPr>
+            <w:tcW w:w="2515" w:type="dxa"/>
+          </w:tcPr>
+          <w:p>
+            <w:pPr>
+              <w:spacing w:before="0" w:after="0"/>
+              <w:ind w:left="288"/>
+            </w:pPr>
+            <w:r>
+              <w:t>win32</w:t>
+            </w:r>
+          </w:p>
+        </w:tc>
+        <w:tc>
+          <w:tcPr>
+            <w:tcW w:w="5781" w:type="dxa"/>
+          </w:tcPr>
+          <w:p>
+            <w:pPr>
+              <w:spacing w:before="0" w:after="0"/>
+            </w:pPr>
+            <w:r>
+              <w:t>Win32 project in Visual Studio. A simple main function that facilitate the game skeleton (without fancy UI).</w:t>
+            </w:r>
+          </w:p>
+        </w:tc>
+      </w:tr>
+    </w:tbl>
+    <w:p>
+      <w:r>
+        <w:tab/>
+      </w:r>
+    </w:p>
+    <w:p/>
     <w:sectPr>
       <w:pgSz w:w="11906" w:h="16838"/>
       <w:pgMar w:top="1440" w:right="1800" w:bottom="1440" w:left="1800" w:header="720" w:footer="720" w:gutter="0"/>
@@ -1516,6 +1700,17 @@
       <w:lang w:bidi="en-US"/>
     </w:rPr>
   </w:style>
+  <w:style w:type="paragraph" w:styleId="ListParagraph">
+    <w:name w:val="List Paragraph"/>
+    <w:basedOn w:val="Normal"/>
+    <w:uiPriority w:val="34"/>
+    <w:qFormat/>
+    <w:rsid w:val="00277617"/>
+    <w:pPr>
+      <w:ind w:left="720"/>
+      <w:contextualSpacing/>
+    </w:pPr>
+  </w:style>
 </w:styles>
 </file>
 
@@ -1785,7 +1980,7 @@
 </file>
 
 <file path=customXml/itemProps1.xml><?xml version="1.0" encoding="utf-8"?>
-<ds:datastoreItem xmlns:ds="http://schemas.openxmlformats.org/officeDocument/2006/customXml" ds:itemID="{335029A8-7E0B-44AB-9FFD-158FA0707FAC}">
+<ds:datastoreItem xmlns:ds="http://schemas.openxmlformats.org/officeDocument/2006/customXml" ds:itemID="{49003446-CBD0-4D8B-BBD0-AA8E10CDB465}">
   <ds:schemaRefs>
     <ds:schemaRef ds:uri="http://schemas.openxmlformats.org/officeDocument/2006/bibliography"/>
   </ds:schemaRefs>

</xml_diff>